<commit_message>
Added more to specs
</commit_message>
<xml_diff>
--- a/Project Scope.docx
+++ b/Project Scope.docx
@@ -47,7 +47,21 @@
       </w:r>
       <w:proofErr w:type="spellEnd"/>
       <w:r>
-        <w:t xml:space="preserve"> Notebook: Feed data into AI. AI will then poop out results into DB. </w:t>
+        <w:t xml:space="preserve"> Notebook</w:t>
+      </w:r>
+      <w:r>
+        <w:t xml:space="preserve"> (</w:t>
+      </w:r>
+      <w:proofErr w:type="spellStart"/>
+      <w:r>
+        <w:t>Keras</w:t>
+      </w:r>
+      <w:proofErr w:type="spellEnd"/>
+      <w:r>
+        <w:t>)</w:t>
+      </w:r>
+      <w:r>
+        <w:t xml:space="preserve">: Feed data into AI. AI will then poop out results into DB. </w:t>
       </w:r>
     </w:p>
     <w:p/>
@@ -93,7 +107,13 @@
     <w:p/>
     <w:p>
       <w:r>
-        <w:t>Find stock market data since 1980s. As detailed as possible.</w:t>
+        <w:t>Find stock market data since 1980s</w:t>
+      </w:r>
+      <w:r>
+        <w:t xml:space="preserve"> or 1990s</w:t>
+      </w:r>
+      <w:r>
+        <w:t>. As detailed as possible.</w:t>
       </w:r>
     </w:p>
     <w:p/>
@@ -113,96 +133,239 @@
       </w:r>
     </w:p>
     <w:p>
-      <w:r>
-        <w:tab/>
+      <w:pPr>
+        <w:ind w:left="1440" w:hanging="720"/>
+      </w:pPr>
+      <w:r>
         <w:t>52 Week high up till that point</w:t>
       </w:r>
     </w:p>
     <w:p>
-      <w:r>
-        <w:tab/>
+      <w:pPr>
+        <w:ind w:left="1440" w:hanging="720"/>
+      </w:pPr>
+      <w:r>
         <w:t>Volume of trade that date</w:t>
       </w:r>
-    </w:p>
-    <w:p>
-      <w:r>
-        <w:tab/>
-        <w:t>Average volume of trade during some time before that date</w:t>
-      </w:r>
-    </w:p>
-    <w:p>
-      <w:r>
-        <w:tab/>
+      <w:r>
+        <w:t xml:space="preserve"> or some moving average of volume over some number of days.</w:t>
+      </w:r>
+    </w:p>
+    <w:p>
+      <w:pPr>
+        <w:ind w:left="1440" w:hanging="720"/>
+      </w:pPr>
+      <w:r>
+        <w:t>Earnings ratio</w:t>
+      </w:r>
+    </w:p>
+    <w:p>
+      <w:pPr>
+        <w:ind w:left="1440" w:hanging="720"/>
+      </w:pPr>
+      <w:r>
+        <w:t xml:space="preserve">Dividend yield </w:t>
+      </w:r>
+    </w:p>
+    <w:p>
+      <w:pPr>
+        <w:ind w:left="1440" w:hanging="720"/>
+      </w:pPr>
+      <w:r>
+        <w:t xml:space="preserve">Ideally, every single data point </w:t>
+      </w:r>
+      <w:r>
+        <w:t>we can grab from online will be another input for the NN.</w:t>
+      </w:r>
+    </w:p>
+    <w:p>
+      <w:pPr>
+        <w:ind w:left="1440" w:hanging="720"/>
+      </w:pPr>
+    </w:p>
+    <w:p>
+      <w:r>
+        <w:t>The learning time period is the time range of data that the AI will have access to.</w:t>
+      </w:r>
+    </w:p>
+    <w:p/>
+    <w:p>
+      <w:pPr>
+        <w:rPr>
+          <w:b/>
+          <w:bCs/>
+        </w:rPr>
+      </w:pPr>
+      <w:r>
+        <w:rPr>
+          <w:b/>
+          <w:bCs/>
+        </w:rPr>
+        <w:t>Data Scaling:</w:t>
+      </w:r>
+    </w:p>
+    <w:p/>
+    <w:p>
+      <w:r>
+        <w:t>This data must then be compressed into a format that the neural network can process. This means all data should be turned into some number between -1 to +1. The range should be limited to take outliers into consideration.</w:t>
+      </w:r>
+    </w:p>
+    <w:p/>
+    <w:p>
+      <w:pPr>
+        <w:ind w:left="720"/>
+      </w:pPr>
+      <w:r>
+        <w:t xml:space="preserve">For example, if the average trade volume between 1980 to 1981 is 100 million with a range of 50 to 150 million, 150 million will be represented by +1 while 50 million will be represented by 0 or -1. However, there may be outlier days where the trade volume became 500 million. Do we ignore that and count them as 1? Or do we compress the entire scale to account for these outliers? Or do we apply a log to the scaling such that it’s taken into consideration but doesn’t go crazy. </w:t>
+      </w:r>
+    </w:p>
+    <w:p/>
+    <w:p>
+      <w:pPr>
+        <w:rPr>
+          <w:b/>
+          <w:bCs/>
+        </w:rPr>
+      </w:pPr>
+      <w:r>
+        <w:rPr>
+          <w:b/>
+          <w:bCs/>
+        </w:rPr>
+        <w:t>Generating training data:</w:t>
+      </w:r>
+    </w:p>
+    <w:p/>
+    <w:p>
+      <w:r>
+        <w:lastRenderedPageBreak/>
+        <w:t>IF NO RNN: Once the data has been cleaned and scaled, it’s time to generate training data. We will need to decide what is the “range” of data we will want the AI to consider. Should the AI look at what happened the last day, last week or last month?</w:t>
+      </w:r>
+    </w:p>
+    <w:p/>
+    <w:p>
+      <w:r>
+        <w:t>Create training data in the following format:</w:t>
+      </w:r>
+    </w:p>
+    <w:p>
+      <w:r>
+        <w:t>Decision Date (</w:t>
       </w:r>
       <w:proofErr w:type="spellStart"/>
       <w:r>
+        <w:t>MetaData</w:t>
+      </w:r>
+      <w:proofErr w:type="spellEnd"/>
+      <w:r>
+        <w:t xml:space="preserve">), 52week high, 4 </w:t>
+      </w:r>
+      <w:proofErr w:type="gramStart"/>
+      <w:r>
+        <w:t>week</w:t>
+      </w:r>
+      <w:proofErr w:type="gramEnd"/>
+      <w:r>
+        <w:t xml:space="preserve"> high, Today’s vol, </w:t>
+      </w:r>
+      <w:proofErr w:type="spellStart"/>
+      <w:r>
         <w:t>etc</w:t>
       </w:r>
       <w:proofErr w:type="spellEnd"/>
       <w:r>
-        <w:t xml:space="preserve"> etc. Add more later.</w:t>
-      </w:r>
-    </w:p>
-    <w:p>
-      <w:r>
-        <w:tab/>
-        <w:t xml:space="preserve">Ideally, every single data point </w:t>
-      </w:r>
-    </w:p>
-    <w:p/>
-    <w:p>
-      <w:r>
-        <w:t>The learning time period is the time range of data that th</w:t>
+        <w:t xml:space="preserve"> </w:t>
+      </w:r>
+      <w:proofErr w:type="spellStart"/>
+      <w:r>
+        <w:t>etc</w:t>
+      </w:r>
+      <w:proofErr w:type="spellEnd"/>
+      <w:r>
+        <w:t xml:space="preserve"> </w:t>
+      </w:r>
+      <w:proofErr w:type="spellStart"/>
+      <w:r>
+        <w:t>etc</w:t>
+      </w:r>
+      <w:proofErr w:type="spellEnd"/>
+    </w:p>
+    <w:p/>
+    <w:p>
+      <w:r>
+        <w:t xml:space="preserve">The last column, aka the test column, should say YES or NO. Aka should the AI have bought or sold the stock on that date? </w:t>
+      </w:r>
+    </w:p>
+    <w:p/>
+    <w:p>
+      <w:pPr>
+        <w:rPr>
+          <w:i/>
+          <w:iCs/>
+        </w:rPr>
+      </w:pPr>
+      <w:r>
+        <w:rPr>
+          <w:i/>
+          <w:iCs/>
+        </w:rPr>
+        <w:t xml:space="preserve">This must be decided on how much time we’re giving the AI to think. The idea is “Would it be a good idea to buy or sell right now if the next opportunity we have to </w:t>
+      </w:r>
+      <w:proofErr w:type="gramStart"/>
+      <w:r>
+        <w:rPr>
+          <w:i/>
+          <w:iCs/>
+        </w:rPr>
+        <w:t>buy</w:t>
+      </w:r>
+      <w:proofErr w:type="gramEnd"/>
+      <w:r>
+        <w:rPr>
+          <w:i/>
+          <w:iCs/>
+        </w:rPr>
+        <w:t xml:space="preserve"> or sell will be a day, week, or month from now?”</w:t>
+      </w:r>
+    </w:p>
+    <w:p/>
+    <w:p>
+      <w:r>
+        <w:rPr>
+          <w:b/>
+          <w:bCs/>
+        </w:rPr>
+        <w:t>AI:</w:t>
+      </w:r>
+    </w:p>
+    <w:p/>
+    <w:p>
+      <w:r>
+        <w:t>The AI NN will be a standard feed forward</w:t>
+      </w:r>
+      <w:r>
+        <w:t xml:space="preserve"> NN</w:t>
+      </w:r>
+      <w:r>
+        <w:t xml:space="preserve"> </w:t>
+      </w:r>
+      <w:r>
+        <w:t>that will be fed data from a specific P.</w:t>
+      </w:r>
+    </w:p>
+    <w:p/>
+    <w:p>
+      <w:r>
+        <w:t xml:space="preserve">The NN will receive all the data from P, which will all be scaled to some value from 0 to 1 or -1 to 1. The NN will then decide if it’s time to buy or sell. </w:t>
+      </w:r>
+    </w:p>
+    <w:p/>
+    <w:p>
+      <w:r>
+        <w:t xml:space="preserve">The AI will output its answer and it’ll be added to a row that will show all the information it was given (before it was scaled), the date of its decision, what its decision was, and how much gains/loss the decision would’ve resulted in. </w:t>
       </w:r>
       <w:bookmarkStart w:id="0" w:name="_GoBack"/>
       <w:bookmarkEnd w:id="0"/>
-      <w:r>
-        <w:t>e AI will have access to.</w:t>
-      </w:r>
-    </w:p>
-    <w:p/>
-    <w:p>
-      <w:r>
-        <w:rPr>
-          <w:b/>
-          <w:bCs/>
-        </w:rPr>
-        <w:t>AI:</w:t>
-      </w:r>
-    </w:p>
-    <w:p/>
-    <w:p>
-      <w:r>
-        <w:t xml:space="preserve">The AI NN will be a standard feed forward </w:t>
-      </w:r>
-      <w:r>
-        <w:rPr>
-          <w:b/>
-          <w:bCs/>
-        </w:rPr>
-        <w:t>neural net</w:t>
-      </w:r>
-      <w:r>
-        <w:t xml:space="preserve"> (NN from now on)</w:t>
-      </w:r>
-      <w:r>
-        <w:t xml:space="preserve"> </w:t>
-      </w:r>
-      <w:r>
-        <w:t>that will be fed data from a specific P.</w:t>
-      </w:r>
-    </w:p>
-    <w:p/>
-    <w:p>
-      <w:r>
-        <w:t xml:space="preserve">The NN will receive all the data from P, which will all be scaled to some value from 0 to 1 or -1 to 1. The NN will then decide if it’s time to buy or sell. </w:t>
-      </w:r>
-    </w:p>
-    <w:p/>
-    <w:p>
-      <w:r>
-        <w:t>The AI will be given a date and al</w:t>
-      </w:r>
     </w:p>
     <w:p/>
     <w:p>

</xml_diff>

<commit_message>
Further added in data to specs, broke down ETL steps further
</commit_message>
<xml_diff>
--- a/Project Scope.docx
+++ b/Project Scope.docx
@@ -13,6 +13,8 @@
         <w:rPr>
           <w:b/>
           <w:bCs/>
+          <w:sz w:val="32"/>
+          <w:szCs w:val="32"/>
           <w:u w:val="single"/>
         </w:rPr>
         <w:t>Overall Blueprint</w:t>
@@ -51,27 +53,16 @@
     <w:p/>
     <w:p>
       <w:r>
-        <w:t>Python: Grab data from APIs, clean data, store it into SQL or Mongo db. (I prefer Mongo</w:t>
-      </w:r>
-      <w:r>
-        <w:t xml:space="preserve"> </w:t>
-      </w:r>
-      <w:r>
-        <w:t xml:space="preserve">because ORMs </w:t>
-      </w:r>
-      <w:proofErr w:type="gramStart"/>
-      <w:r>
-        <w:t>suck</w:t>
-      </w:r>
-      <w:proofErr w:type="gramEnd"/>
-      <w:r>
-        <w:t xml:space="preserve"> but SQL is fine too</w:t>
-      </w:r>
-      <w:r>
-        <w:t>)</w:t>
-      </w:r>
-      <w:r>
-        <w:t>.  The DB should be hosted but if not, SQLite works too.</w:t>
+        <w:t>Python: Grab data from APIs, clean data, store it into SQ</w:t>
+      </w:r>
+      <w:r>
+        <w:t>L</w:t>
+      </w:r>
+      <w:r>
+        <w:t>.</w:t>
+      </w:r>
+      <w:r>
+        <w:t xml:space="preserve">  The DB should be hosted but if not, SQLite works too.</w:t>
       </w:r>
       <w:r>
         <w:t xml:space="preserve"> </w:t>
@@ -178,16 +169,61 @@
       </w:pPr>
     </w:p>
     <w:p>
-      <w:pPr>
-        <w:rPr>
-          <w:b/>
-          <w:bCs/>
-        </w:rPr>
-      </w:pPr>
-      <w:r>
-        <w:rPr>
-          <w:b/>
-          <w:bCs/>
+      <w:r>
+        <w:t xml:space="preserve">Each of the steps below many require data from the previous step. If that’s the </w:t>
+      </w:r>
+      <w:proofErr w:type="gramStart"/>
+      <w:r>
+        <w:t>case</w:t>
+      </w:r>
+      <w:proofErr w:type="gramEnd"/>
+      <w:r>
+        <w:t xml:space="preserve"> then just use fake data until the real data works.</w:t>
+      </w:r>
+    </w:p>
+    <w:p/>
+    <w:p>
+      <w:r>
+        <w:t xml:space="preserve">The steps below, as you will see, are purposefully designed to take data frames of arbitrary column length. Each of the parts should be able to work with any </w:t>
+      </w:r>
+      <w:proofErr w:type="gramStart"/>
+      <w:r>
+        <w:t>amount</w:t>
+      </w:r>
+      <w:proofErr w:type="gramEnd"/>
+      <w:r>
+        <w:t xml:space="preserve"> of columns with the exception of the first column being the date and the last column being the training data (to be added in a later step).</w:t>
+      </w:r>
+    </w:p>
+    <w:p>
+      <w:pPr>
+        <w:rPr>
+          <w:b/>
+          <w:bCs/>
+        </w:rPr>
+      </w:pPr>
+    </w:p>
+    <w:p>
+      <w:pPr>
+        <w:rPr>
+          <w:b/>
+          <w:bCs/>
+        </w:rPr>
+      </w:pPr>
+    </w:p>
+    <w:p>
+      <w:pPr>
+        <w:rPr>
+          <w:b/>
+          <w:bCs/>
+        </w:rPr>
+      </w:pPr>
+      <w:r>
+        <w:rPr>
+          <w:b/>
+          <w:bCs/>
+          <w:sz w:val="32"/>
+          <w:szCs w:val="32"/>
           <w:u w:val="single"/>
         </w:rPr>
         <w:t>Data Collection</w:t>
@@ -266,6 +302,9 @@
         <w:tab/>
         <w:t>141.65</w:t>
       </w:r>
+      <w:r>
+        <w:t xml:space="preserve"> </w:t>
+      </w:r>
     </w:p>
     <w:p>
       <w:r>
@@ -277,7 +316,22 @@
       </w:r>
     </w:p>
     <w:p>
-      <w:r>
+      <w:pPr>
+        <w:ind w:left="720"/>
+      </w:pPr>
+      <w:r>
+        <w:t xml:space="preserve">(IF these three points of data </w:t>
+      </w:r>
+      <w:r>
+        <w:t xml:space="preserve">above </w:t>
+      </w:r>
+      <w:r>
+        <w:t>is not available, then just the closing price or whatever price IS available, is fine)</w:t>
+      </w:r>
+    </w:p>
+    <w:p>
+      <w:r>
+        <w:lastRenderedPageBreak/>
         <w:t>Mkt cap</w:t>
       </w:r>
       <w:r>
@@ -507,45 +561,43 @@
     <w:p/>
     <w:p>
       <w:r>
-        <w:lastRenderedPageBreak/>
-        <w:t xml:space="preserve">Clean the data, make sure they’re all in numbers/float format, and name it </w:t>
-      </w:r>
-    </w:p>
-    <w:p>
-      <w:r>
-        <w:t xml:space="preserve">SP500_data_df, </w:t>
+        <w:t>Clean the data</w:t>
+      </w:r>
+      <w:r>
+        <w:t xml:space="preserve"> put it into</w:t>
+      </w:r>
+      <w:r>
+        <w:t>, make sure they’re all in numbers/float format</w:t>
+      </w:r>
+      <w:r>
+        <w:t>. Replace all weird data like “</w:t>
       </w:r>
       <w:proofErr w:type="spellStart"/>
       <w:r>
-        <w:t>Nas</w:t>
-      </w:r>
-      <w:r>
-        <w:t>daq</w:t>
-      </w:r>
-      <w:r>
-        <w:t>_data_df</w:t>
+        <w:t>NaN</w:t>
       </w:r>
       <w:proofErr w:type="spellEnd"/>
       <w:r>
-        <w:t xml:space="preserve">, or </w:t>
-      </w:r>
-      <w:proofErr w:type="spellStart"/>
-      <w:r>
-        <w:t>DJ_data_df</w:t>
-      </w:r>
-      <w:proofErr w:type="spellEnd"/>
-    </w:p>
-    <w:p/>
-    <w:p>
-      <w:r>
-        <w:t>In addition to the raw data, there should also be moving averages and historical data.</w:t>
-      </w:r>
-    </w:p>
-    <w:p>
-      <w:r>
-        <w:t>For example:</w:t>
-      </w:r>
-    </w:p>
+        <w:t>” or “N/A” or whatever, with 0.</w:t>
+      </w:r>
+    </w:p>
+    <w:p/>
+    <w:p>
+      <w:r>
+        <w:t>Store this data into SQLite.</w:t>
+      </w:r>
+    </w:p>
+    <w:p/>
+    <w:p/>
+    <w:p>
+      <w:r>
+        <w:t>In addition to the raw data, there should also be moving averages and historical data</w:t>
+      </w:r>
+      <w:r>
+        <w:t xml:space="preserve"> for data from 11 days ago.</w:t>
+      </w:r>
+    </w:p>
+    <w:p/>
     <w:tbl>
       <w:tblPr>
         <w:tblStyle w:val="TableGrid"/>
@@ -567,7 +619,7 @@
           </w:tcPr>
           <w:p>
             <w:r>
-              <w:t>1-Day ago</w:t>
+              <w:t>Yesterday’s price</w:t>
             </w:r>
           </w:p>
         </w:tc>
@@ -689,19 +741,24 @@
       <w:r>
         <w:t>This would be appended/merged to the first</w:t>
       </w:r>
-    </w:p>
-    <w:p/>
-    <w:p>
-      <w:pPr>
-        <w:rPr>
-          <w:b/>
-          <w:bCs/>
-        </w:rPr>
-      </w:pPr>
-      <w:r>
-        <w:rPr>
-          <w:b/>
-          <w:bCs/>
+      <w:r>
+        <w:t>.</w:t>
+      </w:r>
+    </w:p>
+    <w:p/>
+    <w:p>
+      <w:pPr>
+        <w:rPr>
+          <w:b/>
+          <w:bCs/>
+        </w:rPr>
+      </w:pPr>
+      <w:r>
+        <w:rPr>
+          <w:b/>
+          <w:bCs/>
+          <w:sz w:val="32"/>
+          <w:szCs w:val="32"/>
           <w:u w:val="single"/>
         </w:rPr>
         <w:t>Data Scaling</w:t>
@@ -791,178 +848,595 @@
         <w:ind w:left="720"/>
       </w:pPr>
       <w:r>
+        <w:rPr>
+          <w:i/>
+          <w:iCs/>
+        </w:rPr>
+        <w:t>Optional but highly recommended</w:t>
+      </w:r>
+      <w:r>
+        <w:t xml:space="preserve">: </w:t>
+      </w:r>
+      <w:r>
         <w:t xml:space="preserve">To account for outliers, do not accept data that exceeds 3 standard deviations of the 365d data set. </w:t>
+      </w:r>
+    </w:p>
+    <w:p/>
+    <w:p>
+      <w:r>
+        <w:rPr>
+          <w:i/>
+          <w:iCs/>
+        </w:rPr>
+        <w:t>What to do:</w:t>
+      </w:r>
+      <w:r>
+        <w:t xml:space="preserve"> </w:t>
+      </w:r>
+    </w:p>
+    <w:p>
+      <w:r>
+        <w:lastRenderedPageBreak/>
+        <w:t xml:space="preserve">Create </w:t>
+      </w:r>
+      <w:proofErr w:type="spellStart"/>
+      <w:r>
+        <w:t>Jupyter</w:t>
+      </w:r>
+      <w:proofErr w:type="spellEnd"/>
+      <w:r>
+        <w:t xml:space="preserve"> notebook code or python code that can:</w:t>
+      </w:r>
+    </w:p>
+    <w:p/>
+    <w:p>
+      <w:proofErr w:type="gramStart"/>
+      <w:r>
+        <w:t>1 )</w:t>
+      </w:r>
+      <w:r>
+        <w:t>Grab</w:t>
+      </w:r>
+      <w:proofErr w:type="gramEnd"/>
+      <w:r>
+        <w:t xml:space="preserve"> the data from </w:t>
+      </w:r>
+      <w:r>
+        <w:t>SQLite and put it into a dataframe.</w:t>
+      </w:r>
+    </w:p>
+    <w:p/>
+    <w:p>
+      <w:r>
+        <w:t xml:space="preserve">2) </w:t>
+      </w:r>
+      <w:r>
+        <w:t>Create a function in python that can take a data frame of unknown columns</w:t>
+      </w:r>
+      <w:r>
+        <w:t xml:space="preserve"> and process all the columns in some way</w:t>
+      </w:r>
+      <w:r>
+        <w:t xml:space="preserve">. Except the first column which will be the </w:t>
+      </w:r>
+      <w:r>
+        <w:t xml:space="preserve">date, all other columns should already be in numerical/float format. </w:t>
+      </w:r>
+    </w:p>
+    <w:p/>
+    <w:p>
+      <w:r>
+        <w:t xml:space="preserve">3) </w:t>
+      </w:r>
+      <w:r>
+        <w:t>Scale the data by taking the min and max of data 365 days before the row being processed</w:t>
+      </w:r>
+      <w:r>
+        <w:t>. See above for example.</w:t>
+      </w:r>
+    </w:p>
+    <w:p/>
+    <w:p>
+      <w:r>
+        <w:t xml:space="preserve">4) </w:t>
+      </w:r>
+      <w:r>
+        <w:t xml:space="preserve">Saved the scaled data into the SQLite database. </w:t>
+      </w:r>
+    </w:p>
+    <w:p/>
+    <w:p>
+      <w:pPr>
+        <w:ind w:left="720"/>
+      </w:pPr>
+    </w:p>
+    <w:p>
+      <w:pPr>
+        <w:rPr>
+          <w:b/>
+          <w:bCs/>
+          <w:sz w:val="32"/>
+          <w:szCs w:val="32"/>
+        </w:rPr>
+      </w:pPr>
+      <w:r>
+        <w:rPr>
+          <w:b/>
+          <w:bCs/>
+          <w:sz w:val="32"/>
+          <w:szCs w:val="32"/>
+          <w:u w:val="single"/>
+        </w:rPr>
+        <w:t>Generating training data</w:t>
+      </w:r>
+      <w:r>
+        <w:rPr>
+          <w:b/>
+          <w:bCs/>
+          <w:sz w:val="32"/>
+          <w:szCs w:val="32"/>
+        </w:rPr>
+        <w:t>:</w:t>
+      </w:r>
+    </w:p>
+    <w:p/>
+    <w:p>
+      <w:r>
+        <w:t>Random ramblings:</w:t>
+      </w:r>
+    </w:p>
+    <w:p>
+      <w:pPr>
+        <w:rPr>
+          <w:i/>
+          <w:iCs/>
+        </w:rPr>
+      </w:pPr>
+      <w:r>
+        <w:rPr>
+          <w:i/>
+          <w:iCs/>
+        </w:rPr>
+        <w:t>IF NO RNN: Once the data has been cleaned and scaled, it’s time to generate training data. We will need to decide what is the “range” of data we will want the AI to consider. Should the AI look at what happened the last day, last week or last month?</w:t>
+      </w:r>
+    </w:p>
+    <w:p>
+      <w:pPr>
+        <w:rPr>
+          <w:i/>
+          <w:iCs/>
+        </w:rPr>
+      </w:pPr>
+      <w:r>
+        <w:rPr>
+          <w:i/>
+          <w:iCs/>
+        </w:rPr>
+        <w:t xml:space="preserve">This must be decided on how much time we’re giving the AI to think. The idea is “Would it be a good idea to buy or sell right now if the next opportunity we have to </w:t>
+      </w:r>
+      <w:proofErr w:type="gramStart"/>
+      <w:r>
+        <w:rPr>
+          <w:i/>
+          <w:iCs/>
+        </w:rPr>
+        <w:t>buy</w:t>
+      </w:r>
+      <w:proofErr w:type="gramEnd"/>
+      <w:r>
+        <w:rPr>
+          <w:i/>
+          <w:iCs/>
+        </w:rPr>
+        <w:t xml:space="preserve"> or sell will be a day, week, or month from now?”</w:t>
+      </w:r>
+    </w:p>
+    <w:p>
+      <w:pPr>
+        <w:rPr>
+          <w:i/>
+          <w:iCs/>
+        </w:rPr>
+      </w:pPr>
+      <w:r>
+        <w:rPr>
+          <w:i/>
+          <w:iCs/>
+        </w:rPr>
+        <w:t xml:space="preserve">For this project, we will just start with </w:t>
+      </w:r>
+      <w:proofErr w:type="gramStart"/>
+      <w:r>
+        <w:rPr>
+          <w:i/>
+          <w:iCs/>
+        </w:rPr>
+        <w:t>11 day</w:t>
+      </w:r>
+      <w:proofErr w:type="gramEnd"/>
+      <w:r>
+        <w:rPr>
+          <w:i/>
+          <w:iCs/>
+        </w:rPr>
+        <w:t xml:space="preserve"> range. </w:t>
+      </w:r>
+      <w:r>
+        <w:rPr>
+          <w:i/>
+          <w:iCs/>
+        </w:rPr>
+        <w:t xml:space="preserve">In the future, we may have separate AI’s that use </w:t>
+      </w:r>
+      <w:proofErr w:type="gramStart"/>
+      <w:r>
+        <w:rPr>
+          <w:i/>
+          <w:iCs/>
+        </w:rPr>
+        <w:t>1 month</w:t>
+      </w:r>
+      <w:proofErr w:type="gramEnd"/>
+      <w:r>
+        <w:rPr>
+          <w:i/>
+          <w:iCs/>
+        </w:rPr>
+        <w:t xml:space="preserve"> data, 1 day data, 1 year data, etc.</w:t>
+      </w:r>
+    </w:p>
+    <w:p>
+      <w:pPr>
+        <w:rPr>
+          <w:i/>
+          <w:iCs/>
+        </w:rPr>
+      </w:pPr>
+    </w:p>
+    <w:p>
+      <w:pPr>
+        <w:rPr>
+          <w:b/>
+          <w:bCs/>
+        </w:rPr>
+      </w:pPr>
+      <w:r>
+        <w:rPr>
+          <w:b/>
+          <w:bCs/>
+        </w:rPr>
+        <w:t>Instructions:</w:t>
+      </w:r>
+    </w:p>
+    <w:p/>
+    <w:p>
+      <w:r>
+        <w:t>Python/</w:t>
+      </w:r>
+      <w:proofErr w:type="spellStart"/>
+      <w:r>
+        <w:t>Jupyter</w:t>
+      </w:r>
+      <w:proofErr w:type="spellEnd"/>
+      <w:r>
+        <w:t xml:space="preserve"> Notebook: Create a function that that will take a dataframe of unknown columns and </w:t>
+      </w:r>
+      <w:proofErr w:type="gramStart"/>
+      <w:r>
+        <w:t>size</w:t>
+      </w:r>
+      <w:r>
+        <w:t>, and</w:t>
+      </w:r>
+      <w:proofErr w:type="gramEnd"/>
+      <w:r>
+        <w:t xml:space="preserve"> add a new column to it. The new column will look at the closing price of that </w:t>
+      </w:r>
+      <w:proofErr w:type="gramStart"/>
+      <w:r>
+        <w:t>day, and</w:t>
+      </w:r>
+      <w:proofErr w:type="gramEnd"/>
+      <w:r>
+        <w:t xml:space="preserve"> compare it to the closing price of a date 11 days in the future. </w:t>
+      </w:r>
+    </w:p>
+    <w:p>
+      <w:r>
+        <w:t xml:space="preserve">If the future date’s price is higher, then the row in the new column should be 1. </w:t>
+      </w:r>
+    </w:p>
+    <w:p/>
+    <w:p>
+      <w:pPr>
+        <w:ind w:left="720"/>
+      </w:pPr>
+      <w:r>
+        <w:t>Caution: 11 days away may not exist due to the market closed on weekends. In that case, just look up the next available day. Or just count current index + 11.</w:t>
+      </w:r>
+      <w:r>
+        <w:t xml:space="preserve"> When that data no longer exists because you’re at the 10</w:t>
+      </w:r>
+      <w:r>
+        <w:rPr>
+          <w:vertAlign w:val="superscript"/>
+        </w:rPr>
+        <w:t>th</w:t>
+      </w:r>
+      <w:r>
+        <w:t xml:space="preserve"> date from the last day available in the data frame, just stop and splice off/throw away the rest of the data (the last 10 days). </w:t>
+      </w:r>
+    </w:p>
+    <w:p/>
+    <w:p>
+      <w:pPr>
+        <w:rPr>
+          <w:sz w:val="32"/>
+          <w:szCs w:val="32"/>
+          <w:u w:val="single"/>
+        </w:rPr>
+      </w:pPr>
+      <w:r>
+        <w:rPr>
+          <w:b/>
+          <w:bCs/>
+          <w:sz w:val="32"/>
+          <w:szCs w:val="32"/>
+          <w:u w:val="single"/>
+        </w:rPr>
+        <w:t>The Neural Net</w:t>
+      </w:r>
+      <w:r>
+        <w:rPr>
+          <w:b/>
+          <w:bCs/>
+          <w:sz w:val="32"/>
+          <w:szCs w:val="32"/>
+          <w:u w:val="single"/>
+        </w:rPr>
+        <w:t>:</w:t>
+      </w:r>
+    </w:p>
+    <w:p/>
+    <w:p>
+      <w:r>
+        <w:t>The AI NN will be a standard feed forward</w:t>
+      </w:r>
+      <w:r>
+        <w:t xml:space="preserve"> NN</w:t>
+      </w:r>
+      <w:r>
+        <w:t xml:space="preserve"> </w:t>
+      </w:r>
+      <w:r>
+        <w:t xml:space="preserve">that will be fed data from </w:t>
+      </w:r>
+      <w:r>
+        <w:t>the previous task.</w:t>
+      </w:r>
+    </w:p>
+    <w:p/>
+    <w:p/>
+    <w:p>
+      <w:r>
+        <w:lastRenderedPageBreak/>
+        <w:t>The neural net will be automatically scaling</w:t>
+      </w:r>
+      <w:r>
+        <w:t>. The width, height, and depth (total number of layers), will be equal to the number of inputs/features available (which is the length of the number of columns available minus two because the first row is the date, the last row is the testing data column)</w:t>
+      </w:r>
+    </w:p>
+    <w:p/>
+    <w:p>
+      <w:r>
+        <w:t>See example below:</w:t>
+      </w:r>
+    </w:p>
+    <w:p>
+      <w:r>
+        <w:t>= is an input cell</w:t>
+      </w:r>
+    </w:p>
+    <w:p>
+      <w:r>
+        <w:t>0 is a feed forward cell</w:t>
+      </w:r>
+    </w:p>
+    <w:p>
+      <w:r>
+        <w:t>+ is an output cell</w:t>
+      </w:r>
+    </w:p>
+    <w:p/>
+    <w:p>
+      <w:r>
+        <w:t>=0000</w:t>
+      </w:r>
+    </w:p>
+    <w:p>
+      <w:r>
+        <w:t>=0000+</w:t>
+      </w:r>
+    </w:p>
+    <w:p>
+      <w:r>
+        <w:t>=0000+</w:t>
+      </w:r>
+    </w:p>
+    <w:p>
+      <w:r>
+        <w:t>=0000</w:t>
+      </w:r>
+    </w:p>
+    <w:p/>
+    <w:p>
+      <w:r>
+        <w:t>=00+</w:t>
+      </w:r>
+    </w:p>
+    <w:p>
+      <w:r>
+        <w:t>=00+</w:t>
+      </w:r>
+    </w:p>
+    <w:p/>
+    <w:p>
+      <w:r>
+        <w:t>=000+</w:t>
+      </w:r>
+    </w:p>
+    <w:p>
+      <w:r>
+        <w:t>=000+</w:t>
+      </w:r>
+    </w:p>
+    <w:p>
+      <w:r>
+        <w:t>=000</w:t>
+      </w:r>
+    </w:p>
+    <w:p/>
+    <w:p>
+      <w:r>
+        <w:t>The AI will output its answer</w:t>
+      </w:r>
+      <w:r>
+        <w:t xml:space="preserve">. Take this array/series data and add it to the last row of </w:t>
+      </w:r>
+      <w:proofErr w:type="spellStart"/>
+      <w:r>
+        <w:rPr>
+          <w:b/>
+          <w:bCs/>
+        </w:rPr>
+        <w:t>of</w:t>
+      </w:r>
+      <w:proofErr w:type="spellEnd"/>
+      <w:r>
+        <w:rPr>
+          <w:b/>
+          <w:bCs/>
+        </w:rPr>
+        <w:t xml:space="preserve"> the original data</w:t>
+      </w:r>
+      <w:r>
+        <w:t xml:space="preserve">, the one that’s unscaled. Map everything in this last column into “buy” and “sell” as replacements for 1 and 0 respectively. </w:t>
+      </w:r>
+    </w:p>
+    <w:p/>
+    <w:p>
+      <w:r>
+        <w:t>Append a new column to the column to represent the AI’s ID. And we do this because…</w:t>
+      </w:r>
+    </w:p>
+    <w:p>
+      <w:r>
+        <w:rPr>
+          <w:b/>
+          <w:bCs/>
+        </w:rPr>
+        <w:t xml:space="preserve">Optional: </w:t>
+      </w:r>
+      <w:r>
+        <w:t>Redo the above but change the parameters of the NN by adding an extra layer or something and in the final data frame, change the ID.</w:t>
+      </w:r>
+    </w:p>
+    <w:p/>
+    <w:p>
+      <w:r>
+        <w:rPr>
+          <w:b/>
+          <w:bCs/>
+        </w:rPr>
+        <w:t>TODO:</w:t>
+      </w:r>
+      <w:r>
+        <w:t xml:space="preserve"> figure out </w:t>
+      </w:r>
+      <w:proofErr w:type="spellStart"/>
+      <w:r>
+        <w:t>someway</w:t>
+      </w:r>
+      <w:proofErr w:type="spellEnd"/>
+      <w:r>
+        <w:t xml:space="preserve"> to add a description to each AI’s ID. Maybe a new table with two rows: AI ID, and a description of the type of data the AI was looking at, a description of its NN</w:t>
+      </w:r>
+      <w:r>
+        <w:t xml:space="preserve"> architecture. </w:t>
+      </w:r>
+    </w:p>
+    <w:p/>
+    <w:p>
+      <w:r>
+        <w:t xml:space="preserve">Even better, if there’s enough time towards the end of the class, we </w:t>
+      </w:r>
+      <w:r>
+        <w:t xml:space="preserve">should create new training data and scaled data where the AI looks at 31 days of data instead of 11 or only yesterday’s data. </w:t>
       </w:r>
       <w:bookmarkStart w:id="0" w:name="_GoBack"/>
       <w:bookmarkEnd w:id="0"/>
-    </w:p>
-    <w:p>
-      <w:pPr>
-        <w:ind w:left="720"/>
-      </w:pPr>
-    </w:p>
-    <w:p>
-      <w:pPr>
-        <w:rPr>
-          <w:b/>
-          <w:bCs/>
-        </w:rPr>
-      </w:pPr>
-      <w:r>
-        <w:rPr>
-          <w:b/>
-          <w:bCs/>
-        </w:rPr>
-        <w:t>Generating training data:</w:t>
-      </w:r>
-    </w:p>
-    <w:p/>
-    <w:p>
-      <w:r>
-        <w:t>IF NO RNN: Once the data has been cleaned and scaled, it’s time to generate training data. We will need to decide what is the “range” of data we will want the AI to consider. Should the AI look at what happened the last day, last week or last month?</w:t>
-      </w:r>
-    </w:p>
-    <w:p/>
-    <w:p>
-      <w:r>
-        <w:t>Create training data in the following format:</w:t>
-      </w:r>
-    </w:p>
-    <w:p>
-      <w:r>
-        <w:t>Decision Date (</w:t>
+      <w:r>
+        <w:t xml:space="preserve"> </w:t>
+      </w:r>
+    </w:p>
+    <w:p/>
+    <w:p>
+      <w:pPr>
+        <w:rPr>
+          <w:b/>
+          <w:bCs/>
+        </w:rPr>
+      </w:pPr>
+      <w:r>
+        <w:rPr>
+          <w:b/>
+          <w:bCs/>
+        </w:rPr>
+        <w:t>Front end:</w:t>
+      </w:r>
+    </w:p>
+    <w:p>
+      <w:r>
+        <w:t>Create the standard file structure of flask. (app.py, static/</w:t>
       </w:r>
       <w:proofErr w:type="spellStart"/>
       <w:r>
-        <w:t>MetaData</w:t>
+        <w:t>js</w:t>
       </w:r>
       <w:proofErr w:type="spellEnd"/>
       <w:r>
-        <w:t xml:space="preserve">), 52week high, 4 </w:t>
-      </w:r>
-      <w:proofErr w:type="gramStart"/>
-      <w:r>
-        <w:t>week</w:t>
-      </w:r>
-      <w:proofErr w:type="gramEnd"/>
-      <w:r>
-        <w:t xml:space="preserve"> high, Today’s vol, </w:t>
+        <w:t>/</w:t>
       </w:r>
       <w:proofErr w:type="spellStart"/>
       <w:r>
-        <w:t>etc</w:t>
+        <w:t>css</w:t>
       </w:r>
       <w:proofErr w:type="spellEnd"/>
       <w:r>
-        <w:t xml:space="preserve"> </w:t>
+        <w:t xml:space="preserve"> folders, basic template for routes) </w:t>
+      </w:r>
+    </w:p>
+    <w:p/>
+    <w:p>
+      <w:r>
+        <w:t xml:space="preserve">Create the API routes that will be able to return the data from the server as JSON. </w:t>
+      </w:r>
+    </w:p>
+    <w:p/>
+    <w:p>
+      <w:r>
+        <w:lastRenderedPageBreak/>
+        <w:t>Things to show on the website (</w:t>
       </w:r>
       <w:proofErr w:type="spellStart"/>
       <w:r>
-        <w:t>etc</w:t>
+        <w:t>fee</w:t>
       </w:r>
       <w:proofErr w:type="spellEnd"/>
       <w:r>
-        <w:t xml:space="preserve"> </w:t>
-      </w:r>
-      <w:proofErr w:type="spellStart"/>
-      <w:r>
-        <w:t>etc</w:t>
-      </w:r>
-      <w:proofErr w:type="spellEnd"/>
-    </w:p>
-    <w:p/>
-    <w:p>
-      <w:r>
-        <w:t xml:space="preserve">The last column, aka the test column, should say YES or NO. Aka should the AI have bought or sold the stock on that date? </w:t>
-      </w:r>
-    </w:p>
-    <w:p/>
-    <w:p>
-      <w:pPr>
-        <w:rPr>
-          <w:i/>
-          <w:iCs/>
-        </w:rPr>
-      </w:pPr>
-      <w:r>
-        <w:rPr>
-          <w:i/>
-          <w:iCs/>
-        </w:rPr>
-        <w:t xml:space="preserve">This must be decided on how much time we’re giving the AI to think. The idea is “Would it be a good idea to buy or sell right now if the next opportunity we have to </w:t>
-      </w:r>
-      <w:proofErr w:type="gramStart"/>
-      <w:r>
-        <w:rPr>
-          <w:i/>
-          <w:iCs/>
-        </w:rPr>
-        <w:t>buy</w:t>
-      </w:r>
-      <w:proofErr w:type="gramEnd"/>
-      <w:r>
-        <w:rPr>
-          <w:i/>
-          <w:iCs/>
-        </w:rPr>
-        <w:t xml:space="preserve"> or sell will be a day, week, or month from now?”</w:t>
-      </w:r>
-    </w:p>
-    <w:p/>
-    <w:p>
-      <w:r>
-        <w:rPr>
-          <w:b/>
-          <w:bCs/>
-        </w:rPr>
-        <w:t>AI:</w:t>
-      </w:r>
-    </w:p>
-    <w:p/>
-    <w:p>
-      <w:r>
-        <w:lastRenderedPageBreak/>
-        <w:t>The AI NN will be a standard feed forward</w:t>
-      </w:r>
-      <w:r>
-        <w:t xml:space="preserve"> NN</w:t>
-      </w:r>
-      <w:r>
-        <w:t xml:space="preserve"> </w:t>
-      </w:r>
-      <w:r>
-        <w:t>that will be fed data from a specific P.</w:t>
-      </w:r>
-    </w:p>
-    <w:p/>
-    <w:p>
-      <w:r>
-        <w:t xml:space="preserve">The NN will receive all the data from P, which will all be scaled to some value from 0 to 1 or -1 to 1. The NN will then decide if it’s time to buy or sell. </w:t>
-      </w:r>
-    </w:p>
-    <w:p/>
-    <w:p>
-      <w:r>
-        <w:t xml:space="preserve">The AI will output its answer and it’ll be added to a row that will show all the information it was given (before it was scaled), the date of its decision, what its decision was, and how much gains/loss the decision would’ve resulted in. </w:t>
-      </w:r>
-    </w:p>
-    <w:p/>
-    <w:p>
-      <w:pPr>
-        <w:rPr>
-          <w:b/>
-          <w:bCs/>
-        </w:rPr>
-      </w:pPr>
-      <w:r>
-        <w:rPr>
-          <w:b/>
-          <w:bCs/>
-        </w:rPr>
-        <w:t>Front end:</w:t>
-      </w:r>
-    </w:p>
-    <w:p/>
+        <w:t xml:space="preserve"> free to get creative here):</w:t>
+      </w:r>
+    </w:p>
     <w:p>
       <w:r>
         <w:t>What was the average % gains or loss by the AI?</w:t>
@@ -989,6 +1463,44 @@
     </w:sectPr>
   </w:body>
 </w:document>
+</file>
+
+<file path=word/endnotes.xml><?xml version="1.0" encoding="utf-8"?>
+<w:endnotes xmlns:wpc="http://schemas.microsoft.com/office/word/2010/wordprocessingCanvas" xmlns:cx="http://schemas.microsoft.com/office/drawing/2014/chartex" xmlns:cx1="http://schemas.microsoft.com/office/drawing/2015/9/8/chartex" xmlns:cx2="http://schemas.microsoft.com/office/drawing/2015/10/21/chartex" xmlns:cx3="http://schemas.microsoft.com/office/drawing/2016/5/9/chartex" xmlns:cx4="http://schemas.microsoft.com/office/drawing/2016/5/10/chartex" xmlns:cx5="http://schemas.microsoft.com/office/drawing/2016/5/11/chartex" xmlns:cx6="http://schemas.microsoft.com/office/drawing/2016/5/12/chartex" xmlns:cx7="http://schemas.microsoft.com/office/drawing/2016/5/13/chartex" xmlns:cx8="http://schemas.microsoft.com/office/drawing/2016/5/14/chartex" xmlns:mc="http://schemas.openxmlformats.org/markup-compatibility/2006" xmlns:aink="http://schemas.microsoft.com/office/drawing/2016/ink" xmlns:am3d="http://schemas.microsoft.com/office/drawing/2017/model3d" xmlns:o="urn:schemas-microsoft-com:office:office" xmlns:r="http://schemas.openxmlformats.org/officeDocument/2006/relationships" xmlns:m="http://schemas.openxmlformats.org/officeDocument/2006/math" xmlns:v="urn:schemas-microsoft-com:vml" xmlns:wp14="http://schemas.microsoft.com/office/word/2010/wordprocessingDrawing" xmlns:wp="http://schemas.openxmlformats.org/drawingml/2006/wordprocessingDrawing" xmlns:w10="urn:schemas-microsoft-com:office:word" xmlns:w="http://schemas.openxmlformats.org/wordprocessingml/2006/main" xmlns:w14="http://schemas.microsoft.com/office/word/2010/wordml" xmlns:w15="http://schemas.microsoft.com/office/word/2012/wordml" xmlns:w16cid="http://schemas.microsoft.com/office/word/2016/wordml/cid" xmlns:w16se="http://schemas.microsoft.com/office/word/2015/wordml/symex" xmlns:wpg="http://schemas.microsoft.com/office/word/2010/wordprocessingGroup" xmlns:wpi="http://schemas.microsoft.com/office/word/2010/wordprocessingInk" xmlns:wne="http://schemas.microsoft.com/office/word/2006/wordml" xmlns:wps="http://schemas.microsoft.com/office/word/2010/wordprocessingShape" mc:Ignorable="w14 w15 w16se w16cid wp14">
+  <w:endnote w:type="separator" w:id="-1">
+    <w:p>
+      <w:r>
+        <w:separator/>
+      </w:r>
+    </w:p>
+  </w:endnote>
+  <w:endnote w:type="continuationSeparator" w:id="0">
+    <w:p>
+      <w:r>
+        <w:continuationSeparator/>
+      </w:r>
+    </w:p>
+  </w:endnote>
+</w:endnotes>
+</file>
+
+<file path=word/footnotes.xml><?xml version="1.0" encoding="utf-8"?>
+<w:footnotes xmlns:wpc="http://schemas.microsoft.com/office/word/2010/wordprocessingCanvas" xmlns:cx="http://schemas.microsoft.com/office/drawing/2014/chartex" xmlns:cx1="http://schemas.microsoft.com/office/drawing/2015/9/8/chartex" xmlns:cx2="http://schemas.microsoft.com/office/drawing/2015/10/21/chartex" xmlns:cx3="http://schemas.microsoft.com/office/drawing/2016/5/9/chartex" xmlns:cx4="http://schemas.microsoft.com/office/drawing/2016/5/10/chartex" xmlns:cx5="http://schemas.microsoft.com/office/drawing/2016/5/11/chartex" xmlns:cx6="http://schemas.microsoft.com/office/drawing/2016/5/12/chartex" xmlns:cx7="http://schemas.microsoft.com/office/drawing/2016/5/13/chartex" xmlns:cx8="http://schemas.microsoft.com/office/drawing/2016/5/14/chartex" xmlns:mc="http://schemas.openxmlformats.org/markup-compatibility/2006" xmlns:aink="http://schemas.microsoft.com/office/drawing/2016/ink" xmlns:am3d="http://schemas.microsoft.com/office/drawing/2017/model3d" xmlns:o="urn:schemas-microsoft-com:office:office" xmlns:r="http://schemas.openxmlformats.org/officeDocument/2006/relationships" xmlns:m="http://schemas.openxmlformats.org/officeDocument/2006/math" xmlns:v="urn:schemas-microsoft-com:vml" xmlns:wp14="http://schemas.microsoft.com/office/word/2010/wordprocessingDrawing" xmlns:wp="http://schemas.openxmlformats.org/drawingml/2006/wordprocessingDrawing" xmlns:w10="urn:schemas-microsoft-com:office:word" xmlns:w="http://schemas.openxmlformats.org/wordprocessingml/2006/main" xmlns:w14="http://schemas.microsoft.com/office/word/2010/wordml" xmlns:w15="http://schemas.microsoft.com/office/word/2012/wordml" xmlns:w16cid="http://schemas.microsoft.com/office/word/2016/wordml/cid" xmlns:w16se="http://schemas.microsoft.com/office/word/2015/wordml/symex" xmlns:wpg="http://schemas.microsoft.com/office/word/2010/wordprocessingGroup" xmlns:wpi="http://schemas.microsoft.com/office/word/2010/wordprocessingInk" xmlns:wne="http://schemas.microsoft.com/office/word/2006/wordml" xmlns:wps="http://schemas.microsoft.com/office/word/2010/wordprocessingShape" mc:Ignorable="w14 w15 w16se w16cid wp14">
+  <w:footnote w:type="separator" w:id="-1">
+    <w:p>
+      <w:r>
+        <w:separator/>
+      </w:r>
+    </w:p>
+  </w:footnote>
+  <w:footnote w:type="continuationSeparator" w:id="0">
+    <w:p>
+      <w:r>
+        <w:continuationSeparator/>
+      </w:r>
+    </w:p>
+  </w:footnote>
+</w:footnotes>
 </file>
 
 <file path=word/styles.xml><?xml version="1.0" encoding="utf-8"?>
@@ -1430,6 +1942,48 @@
       </w:tblBorders>
     </w:tblPr>
   </w:style>
+  <w:style w:type="paragraph" w:styleId="Header">
+    <w:name w:val="header"/>
+    <w:basedOn w:val="Normal"/>
+    <w:link w:val="HeaderChar"/>
+    <w:uiPriority w:val="99"/>
+    <w:unhideWhenUsed/>
+    <w:rsid w:val="00836E4E"/>
+    <w:pPr>
+      <w:tabs>
+        <w:tab w:val="center" w:pos="4680"/>
+        <w:tab w:val="right" w:pos="9360"/>
+      </w:tabs>
+    </w:pPr>
+  </w:style>
+  <w:style w:type="character" w:customStyle="1" w:styleId="HeaderChar">
+    <w:name w:val="Header Char"/>
+    <w:basedOn w:val="DefaultParagraphFont"/>
+    <w:link w:val="Header"/>
+    <w:uiPriority w:val="99"/>
+    <w:rsid w:val="00836E4E"/>
+  </w:style>
+  <w:style w:type="paragraph" w:styleId="Footer">
+    <w:name w:val="footer"/>
+    <w:basedOn w:val="Normal"/>
+    <w:link w:val="FooterChar"/>
+    <w:uiPriority w:val="99"/>
+    <w:unhideWhenUsed/>
+    <w:rsid w:val="00836E4E"/>
+    <w:pPr>
+      <w:tabs>
+        <w:tab w:val="center" w:pos="4680"/>
+        <w:tab w:val="right" w:pos="9360"/>
+      </w:tabs>
+    </w:pPr>
+  </w:style>
+  <w:style w:type="character" w:customStyle="1" w:styleId="FooterChar">
+    <w:name w:val="Footer Char"/>
+    <w:basedOn w:val="DefaultParagraphFont"/>
+    <w:link w:val="Footer"/>
+    <w:uiPriority w:val="99"/>
+    <w:rsid w:val="00836E4E"/>
+  </w:style>
 </w:styles>
 </file>
 

</xml_diff>